<commit_message>
add comment in report
</commit_message>
<xml_diff>
--- a/OH팀 프로젝트 보고서.docx
+++ b/OH팀 프로젝트 보고서.docx
@@ -1,6 +1,6 @@
 
 <file path=word/document.xml><?xml version="1.0" encoding="utf-8"?>
-<w:document xmlns:wpc="http://schemas.microsoft.com/office/word/2010/wordprocessingCanvas" xmlns:mc="http://schemas.openxmlformats.org/markup-compatibility/2006" xmlns:o="urn:schemas-microsoft-com:office:office" xmlns:r="http://schemas.openxmlformats.org/officeDocument/2006/relationships" xmlns:m="http://schemas.openxmlformats.org/officeDocument/2006/math" xmlns:v="urn:schemas-microsoft-com:vml" xmlns:wp14="http://schemas.microsoft.com/office/word/2010/wordprocessingDrawing" xmlns:wp="http://schemas.openxmlformats.org/drawingml/2006/wordprocessingDrawing" xmlns:w10="urn:schemas-microsoft-com:office:word" xmlns:w="http://schemas.openxmlformats.org/wordprocessingml/2006/main" xmlns:w14="http://schemas.microsoft.com/office/word/2010/wordml" xmlns:w15="http://schemas.microsoft.com/office/word/2012/wordml" xmlns:wpg="http://schemas.microsoft.com/office/word/2010/wordprocessingGroup" xmlns:wpi="http://schemas.microsoft.com/office/word/2010/wordprocessingInk" xmlns:wne="http://schemas.microsoft.com/office/word/2006/wordml" xmlns:wps="http://schemas.microsoft.com/office/word/2010/wordprocessingShape" mc:Ignorable="w14 w15 wp14">
+<w:document xmlns:wpc="http://schemas.microsoft.com/office/word/2010/wordprocessingCanvas" xmlns:cx="http://schemas.microsoft.com/office/drawing/2014/chartex" xmlns:cx1="http://schemas.microsoft.com/office/drawing/2015/9/8/chartex" xmlns:cx2="http://schemas.microsoft.com/office/drawing/2015/10/21/chartex" xmlns:cx3="http://schemas.microsoft.com/office/drawing/2016/5/9/chartex" xmlns:cx4="http://schemas.microsoft.com/office/drawing/2016/5/10/chartex" xmlns:cx5="http://schemas.microsoft.com/office/drawing/2016/5/11/chartex" xmlns:cx6="http://schemas.microsoft.com/office/drawing/2016/5/12/chartex" xmlns:cx7="http://schemas.microsoft.com/office/drawing/2016/5/13/chartex" xmlns:cx8="http://schemas.microsoft.com/office/drawing/2016/5/14/chartex" xmlns:mc="http://schemas.openxmlformats.org/markup-compatibility/2006" xmlns:aink="http://schemas.microsoft.com/office/drawing/2016/ink" xmlns:am3d="http://schemas.microsoft.com/office/drawing/2017/model3d" xmlns:o="urn:schemas-microsoft-com:office:office" xmlns:r="http://schemas.openxmlformats.org/officeDocument/2006/relationships" xmlns:m="http://schemas.openxmlformats.org/officeDocument/2006/math" xmlns:v="urn:schemas-microsoft-com:vml" xmlns:wp14="http://schemas.microsoft.com/office/word/2010/wordprocessingDrawing" xmlns:wp="http://schemas.openxmlformats.org/drawingml/2006/wordprocessingDrawing" xmlns:w10="urn:schemas-microsoft-com:office:word" xmlns:w="http://schemas.openxmlformats.org/wordprocessingml/2006/main" xmlns:w14="http://schemas.microsoft.com/office/word/2010/wordml" xmlns:w15="http://schemas.microsoft.com/office/word/2012/wordml" xmlns:w16cex="http://schemas.microsoft.com/office/word/2018/wordml/cex" xmlns:w16cid="http://schemas.microsoft.com/office/word/2016/wordml/cid" xmlns:w16="http://schemas.microsoft.com/office/word/2018/wordml" xmlns:w16sdtdh="http://schemas.microsoft.com/office/word/2020/wordml/sdtdatahash" xmlns:w16se="http://schemas.microsoft.com/office/word/2015/wordml/symex" xmlns:wpg="http://schemas.microsoft.com/office/word/2010/wordprocessingGroup" xmlns:wpi="http://schemas.microsoft.com/office/word/2010/wordprocessingInk" xmlns:wne="http://schemas.microsoft.com/office/word/2006/wordml" xmlns:wps="http://schemas.microsoft.com/office/word/2010/wordprocessingShape" mc:Ignorable="w14 w15 w16se w16cid w16 w16cex w16sdtdh wp14">
   <w:body>
     <w:p>
       <w:pPr>
@@ -40,6 +40,7 @@
           <w:sz w:val="28"/>
         </w:rPr>
       </w:pPr>
+      <w:proofErr w:type="spellStart"/>
       <w:r>
         <w:rPr>
           <w:rFonts w:hint="eastAsia"/>
@@ -52,8 +53,25 @@
           <w:rFonts w:hint="eastAsia"/>
           <w:sz w:val="28"/>
         </w:rPr>
-        <w:t>프로그래밍 텀프로젝트</w:t>
-      </w:r>
+        <w:t>프로그래밍</w:t>
+      </w:r>
+      <w:proofErr w:type="spellEnd"/>
+      <w:r>
+        <w:rPr>
+          <w:rFonts w:hint="eastAsia"/>
+          <w:sz w:val="28"/>
+        </w:rPr>
+        <w:t xml:space="preserve"> </w:t>
+      </w:r>
+      <w:proofErr w:type="spellStart"/>
+      <w:r>
+        <w:rPr>
+          <w:rFonts w:hint="eastAsia"/>
+          <w:sz w:val="28"/>
+        </w:rPr>
+        <w:t>텀프로젝트</w:t>
+      </w:r>
+      <w:proofErr w:type="spellEnd"/>
     </w:p>
     <w:p>
       <w:pPr>
@@ -149,6 +167,7 @@
                 <w:sz w:val="24"/>
               </w:rPr>
             </w:pPr>
+            <w:proofErr w:type="spellStart"/>
             <w:r>
               <w:rPr>
                 <w:rFonts w:hint="eastAsia"/>
@@ -156,6 +175,7 @@
               </w:rPr>
               <w:t>박세찬</w:t>
             </w:r>
+            <w:proofErr w:type="spellEnd"/>
           </w:p>
         </w:tc>
         <w:tc>
@@ -286,6 +306,7 @@
                 <w:sz w:val="24"/>
               </w:rPr>
             </w:pPr>
+            <w:proofErr w:type="spellStart"/>
             <w:r>
               <w:rPr>
                 <w:rFonts w:hint="eastAsia"/>
@@ -293,6 +314,7 @@
               </w:rPr>
               <w:t>황아영</w:t>
             </w:r>
+            <w:proofErr w:type="spellEnd"/>
           </w:p>
         </w:tc>
         <w:tc>
@@ -1259,9 +1281,11 @@
         </w:rPr>
         <w:t xml:space="preserve"> 데이터베이스는 </w:t>
       </w:r>
+      <w:proofErr w:type="spellStart"/>
       <w:r>
         <w:t>mongoDB</w:t>
       </w:r>
+      <w:proofErr w:type="spellEnd"/>
       <w:r>
         <w:rPr>
           <w:rFonts w:hint="eastAsia"/>
@@ -1304,9 +1328,11 @@
       <w:r>
         <w:t xml:space="preserve"> </w:t>
       </w:r>
+      <w:proofErr w:type="spellStart"/>
       <w:r>
         <w:t>github</w:t>
       </w:r>
+      <w:proofErr w:type="spellEnd"/>
       <w:r>
         <w:rPr>
           <w:rFonts w:hint="eastAsia"/>
@@ -1500,7 +1526,31 @@
         <w:t>폴더에서 관리하였다.</w:t>
       </w:r>
       <w:r>
-        <w:t xml:space="preserve"> footer.ejs, navbar.ejs, scripts.ejs </w:t>
+        <w:t xml:space="preserve"> </w:t>
+      </w:r>
+      <w:proofErr w:type="spellStart"/>
+      <w:r>
+        <w:t>footer.ejs</w:t>
+      </w:r>
+      <w:proofErr w:type="spellEnd"/>
+      <w:r>
+        <w:t xml:space="preserve">, </w:t>
+      </w:r>
+      <w:proofErr w:type="spellStart"/>
+      <w:r>
+        <w:t>navbar.ejs</w:t>
+      </w:r>
+      <w:proofErr w:type="spellEnd"/>
+      <w:r>
+        <w:t xml:space="preserve">, </w:t>
+      </w:r>
+      <w:proofErr w:type="spellStart"/>
+      <w:r>
+        <w:t>scripts.ejs</w:t>
+      </w:r>
+      <w:proofErr w:type="spellEnd"/>
+      <w:r>
+        <w:t xml:space="preserve"> </w:t>
       </w:r>
       <w:r>
         <w:rPr>
@@ -1520,11 +1570,19 @@
       <w:r>
         <w:t xml:space="preserve"> </w:t>
       </w:r>
-      <w:r>
-        <w:rPr>
-          <w:rFonts w:hint="eastAsia"/>
-        </w:rPr>
-        <w:t xml:space="preserve">페이지들에서 </w:t>
+      <w:proofErr w:type="spellStart"/>
+      <w:r>
+        <w:rPr>
+          <w:rFonts w:hint="eastAsia"/>
+        </w:rPr>
+        <w:t>페이지들에서</w:t>
+      </w:r>
+      <w:proofErr w:type="spellEnd"/>
+      <w:r>
+        <w:rPr>
+          <w:rFonts w:hint="eastAsia"/>
+        </w:rPr>
+        <w:t xml:space="preserve"> </w:t>
       </w:r>
       <w:r>
         <w:t>include</w:t>
@@ -1553,21 +1611,38 @@
           <w:color w:val="FF0000"/>
         </w:rPr>
       </w:pPr>
-      <w:r>
-        <w:rPr>
-          <w:rFonts w:hint="eastAsia"/>
-          <w:color w:val="FF0000"/>
-        </w:rPr>
-        <w:t>// 어떻게 구현했는지 써주세요.</w:t>
-      </w:r>
-    </w:p>
-    <w:p>
-      <w:r>
-        <w:rPr>
-          <w:rFonts w:hint="eastAsia"/>
-        </w:rPr>
-        <w:t>(3) 서버로부터 데이터 받아오기</w:t>
-      </w:r>
+      <w:proofErr w:type="gramStart"/>
+      <w:r>
+        <w:rPr>
+          <w:rFonts w:hint="eastAsia"/>
+          <w:color w:val="FF0000"/>
+        </w:rPr>
+        <w:t>// 어떻게</w:t>
+      </w:r>
+      <w:proofErr w:type="gramEnd"/>
+      <w:r>
+        <w:rPr>
+          <w:rFonts w:hint="eastAsia"/>
+          <w:color w:val="FF0000"/>
+        </w:rPr>
+        <w:t xml:space="preserve"> 구현했는지 써주세요.</w:t>
+      </w:r>
+    </w:p>
+    <w:p>
+      <w:r>
+        <w:rPr>
+          <w:rFonts w:hint="eastAsia"/>
+        </w:rPr>
+        <w:t xml:space="preserve">(3) 서버로부터 데이터 </w:t>
+      </w:r>
+      <w:proofErr w:type="spellStart"/>
+      <w:r>
+        <w:rPr>
+          <w:rFonts w:hint="eastAsia"/>
+        </w:rPr>
+        <w:t>받아오기</w:t>
+      </w:r>
+      <w:proofErr w:type="spellEnd"/>
     </w:p>
     <w:p>
       <w:pPr>
@@ -1588,8 +1663,13 @@
         </w:rPr>
         <w:t xml:space="preserve">에서 </w:t>
       </w:r>
-      <w:r>
-        <w:t>axios.get()</w:t>
+      <w:proofErr w:type="spellStart"/>
+      <w:r>
+        <w:t>axios.get</w:t>
+      </w:r>
+      <w:proofErr w:type="spellEnd"/>
+      <w:r>
+        <w:t>()</w:t>
       </w:r>
       <w:r>
         <w:rPr>
@@ -1612,9 +1692,11 @@
         </w:rPr>
         <w:t xml:space="preserve">함수 파라미터로 해당 서버 </w:t>
       </w:r>
+      <w:proofErr w:type="spellStart"/>
       <w:r>
         <w:t>url</w:t>
       </w:r>
+      <w:proofErr w:type="spellEnd"/>
       <w:r>
         <w:rPr>
           <w:rFonts w:hint="eastAsia"/>
@@ -1687,20 +1769,30 @@
           <w:color w:val="FF0000"/>
         </w:rPr>
       </w:pPr>
-      <w:r>
-        <w:rPr>
-          <w:rFonts w:hint="eastAsia"/>
-          <w:color w:val="FF0000"/>
-        </w:rPr>
-        <w:t>// 어떻게 구현했는지 써주세요.</w:t>
-      </w:r>
-    </w:p>
-    <w:p>
-      <w:pPr>
-        <w:rPr>
-          <w:color w:val="FF0000"/>
-        </w:rPr>
-      </w:pPr>
+      <w:proofErr w:type="gramStart"/>
+      <w:r>
+        <w:rPr>
+          <w:rFonts w:hint="eastAsia"/>
+          <w:color w:val="FF0000"/>
+        </w:rPr>
+        <w:t>// 어떻게</w:t>
+      </w:r>
+      <w:proofErr w:type="gramEnd"/>
+      <w:r>
+        <w:rPr>
+          <w:rFonts w:hint="eastAsia"/>
+          <w:color w:val="FF0000"/>
+        </w:rPr>
+        <w:t xml:space="preserve"> 구현했는지 써주세요.</w:t>
+      </w:r>
+    </w:p>
+    <w:p>
+      <w:pPr>
+        <w:rPr>
+          <w:color w:val="FF0000"/>
+        </w:rPr>
+      </w:pPr>
+      <w:proofErr w:type="gramStart"/>
       <w:r>
         <w:rPr>
           <w:color w:val="FF0000"/>
@@ -1712,7 +1804,15 @@
           <w:rFonts w:hint="eastAsia"/>
           <w:color w:val="FF0000"/>
         </w:rPr>
-        <w:t xml:space="preserve"> 화면 캡쳐 첨부</w:t>
+        <w:t xml:space="preserve"> 화면</w:t>
+      </w:r>
+      <w:proofErr w:type="gramEnd"/>
+      <w:r>
+        <w:rPr>
+          <w:rFonts w:hint="eastAsia"/>
+          <w:color w:val="FF0000"/>
+        </w:rPr>
+        <w:t xml:space="preserve"> 캡쳐 첨부</w:t>
       </w:r>
     </w:p>
     <w:p>
@@ -2088,6 +2188,7 @@
       <w:r>
         <w:t xml:space="preserve"> </w:t>
       </w:r>
+      <w:proofErr w:type="gramStart"/>
       <w:r>
         <w:rPr>
           <w:color w:val="FF0000"/>
@@ -2106,15 +2207,24 @@
           <w:rFonts w:hint="eastAsia"/>
           <w:color w:val="FF0000"/>
         </w:rPr>
-        <w:t>쓰는 중</w:t>
-      </w:r>
-    </w:p>
-    <w:p>
-      <w:pPr>
-        <w:rPr>
-          <w:color w:val="FF0000"/>
-        </w:rPr>
-      </w:pPr>
+        <w:t>쓰는</w:t>
+      </w:r>
+      <w:proofErr w:type="gramEnd"/>
+      <w:r>
+        <w:rPr>
+          <w:rFonts w:hint="eastAsia"/>
+          <w:color w:val="FF0000"/>
+        </w:rPr>
+        <w:t xml:space="preserve"> 중</w:t>
+      </w:r>
+    </w:p>
+    <w:p>
+      <w:pPr>
+        <w:rPr>
+          <w:color w:val="FF0000"/>
+        </w:rPr>
+      </w:pPr>
+      <w:proofErr w:type="gramStart"/>
       <w:r>
         <w:rPr>
           <w:color w:val="FF0000"/>
@@ -2126,7 +2236,15 @@
           <w:rFonts w:hint="eastAsia"/>
           <w:color w:val="FF0000"/>
         </w:rPr>
-        <w:t>화면 캡쳐 첨부</w:t>
+        <w:t>화면</w:t>
+      </w:r>
+      <w:proofErr w:type="gramEnd"/>
+      <w:r>
+        <w:rPr>
+          <w:rFonts w:hint="eastAsia"/>
+          <w:color w:val="FF0000"/>
+        </w:rPr>
+        <w:t xml:space="preserve"> 캡쳐 첨부</w:t>
       </w:r>
     </w:p>
     <w:p>
@@ -2146,13 +2264,22 @@
           <w:color w:val="FF0000"/>
         </w:rPr>
       </w:pPr>
+      <w:proofErr w:type="gramStart"/>
       <w:r>
         <w:rPr>
           <w:rFonts w:hint="eastAsia"/>
           <w:color w:val="FF0000"/>
         </w:rPr>
         <w:lastRenderedPageBreak/>
-        <w:t xml:space="preserve">// 동작 과정 </w:t>
+        <w:t>// 동작</w:t>
+      </w:r>
+      <w:proofErr w:type="gramEnd"/>
+      <w:r>
+        <w:rPr>
+          <w:rFonts w:hint="eastAsia"/>
+          <w:color w:val="FF0000"/>
+        </w:rPr>
+        <w:t xml:space="preserve"> 과정 </w:t>
       </w:r>
       <w:r>
         <w:rPr>
@@ -2174,6 +2301,7 @@
           <w:color w:val="FF0000"/>
         </w:rPr>
       </w:pPr>
+      <w:proofErr w:type="gramStart"/>
       <w:r>
         <w:rPr>
           <w:color w:val="FF0000"/>
@@ -2185,7 +2313,15 @@
           <w:rFonts w:hint="eastAsia"/>
           <w:color w:val="FF0000"/>
         </w:rPr>
-        <w:t>화면 캡쳐 첨부</w:t>
+        <w:t>화면</w:t>
+      </w:r>
+      <w:proofErr w:type="gramEnd"/>
+      <w:r>
+        <w:rPr>
+          <w:rFonts w:hint="eastAsia"/>
+          <w:color w:val="FF0000"/>
+        </w:rPr>
+        <w:t xml:space="preserve"> 캡쳐 첨부</w:t>
       </w:r>
     </w:p>
     <w:p>
@@ -2202,9 +2338,6 @@
     <w:p>
       <w:pPr>
         <w:ind w:firstLineChars="100" w:firstLine="200"/>
-        <w:rPr>
-          <w:rFonts w:hint="eastAsia"/>
-        </w:rPr>
       </w:pPr>
       <w:r>
         <w:t>“</w:t>
@@ -2375,36 +2508,15 @@
         <w:rPr>
           <w:rFonts w:hint="eastAsia"/>
         </w:rPr>
-        <w:t xml:space="preserve">에 저장된 </w:t>
-      </w:r>
-      <w:r>
-        <w:rPr>
-          <w:rFonts w:hint="eastAsia"/>
-        </w:rPr>
-        <w:t>게시글</w:t>
-      </w:r>
-      <w:r>
-        <w:rPr>
-          <w:rFonts w:hint="eastAsia"/>
-        </w:rPr>
-        <w:t xml:space="preserve"> 수만큼 각</w:t>
-      </w:r>
-      <w:r>
-        <w:rPr>
-          <w:rFonts w:hint="eastAsia"/>
-        </w:rPr>
-        <w:t xml:space="preserve"> 정보를</w:t>
-      </w:r>
-      <w:r>
-        <w:rPr>
-          <w:rFonts w:hint="eastAsia"/>
-        </w:rPr>
-        <w:t xml:space="preserve"> 표시하도록 하였다.</w:t>
+        <w:t>에 저장된 게시글 수만큼 각 정보를 표시하도록 하였다.</w:t>
       </w:r>
     </w:p>
     <w:p>
       <w:pPr>
         <w:ind w:firstLineChars="100" w:firstLine="200"/>
+        <w:rPr>
+          <w:color w:val="0070C0"/>
+        </w:rPr>
       </w:pPr>
       <w:r>
         <w:rPr>
@@ -2526,46 +2638,175 @@
       <w:r>
         <w:t xml:space="preserve"> </w:t>
       </w:r>
-      <w:r>
-        <w:rPr>
-          <w:color w:val="0070C0"/>
-        </w:rPr>
-        <w:t>//</w:t>
-      </w:r>
-      <w:r>
-        <w:rPr>
-          <w:rFonts w:hint="eastAsia"/>
-          <w:color w:val="0070C0"/>
-        </w:rPr>
-        <w:t xml:space="preserve"> </w:t>
-      </w:r>
-      <w:r>
-        <w:rPr>
-          <w:rFonts w:hint="eastAsia"/>
-          <w:color w:val="0070C0"/>
-        </w:rPr>
-        <w:t xml:space="preserve">댓글 기능 </w:t>
-      </w:r>
-      <w:r>
-        <w:rPr>
-          <w:rFonts w:hint="eastAsia"/>
-          <w:color w:val="0070C0"/>
-        </w:rPr>
-        <w:t xml:space="preserve">어떻게 구현했는지 간략하게 </w:t>
-      </w:r>
-      <w:r>
-        <w:rPr>
-          <w:color w:val="0070C0"/>
-        </w:rPr>
-        <w:t>..</w:t>
-      </w:r>
-    </w:p>
-    <w:p>
-      <w:pPr>
-        <w:rPr>
-          <w:color w:val="FF0000"/>
-        </w:rPr>
-      </w:pPr>
+    </w:p>
+    <w:p>
+      <w:pPr>
+        <w:ind w:firstLineChars="100" w:firstLine="200"/>
+        <w:rPr>
+          <w:color w:val="000000" w:themeColor="text1"/>
+        </w:rPr>
+      </w:pPr>
+      <w:r>
+        <w:rPr>
+          <w:rFonts w:hint="eastAsia"/>
+          <w:color w:val="000000" w:themeColor="text1"/>
+        </w:rPr>
+        <w:t>게시글 상세 페이지의 하단에는 댓글을 입력할 수 있고,</w:t>
+      </w:r>
+      <w:r>
+        <w:rPr>
+          <w:color w:val="000000" w:themeColor="text1"/>
+        </w:rPr>
+        <w:t xml:space="preserve"> </w:t>
+      </w:r>
+      <w:r>
+        <w:rPr>
+          <w:rFonts w:hint="eastAsia"/>
+          <w:color w:val="000000" w:themeColor="text1"/>
+        </w:rPr>
+        <w:t>댓글을 확인할 수 있다.</w:t>
+      </w:r>
+    </w:p>
+    <w:p>
+      <w:pPr>
+        <w:ind w:firstLineChars="100" w:firstLine="200"/>
+        <w:rPr>
+          <w:rFonts w:hint="eastAsia"/>
+          <w:color w:val="000000" w:themeColor="text1"/>
+        </w:rPr>
+      </w:pPr>
+      <w:r>
+        <w:rPr>
+          <w:rFonts w:hint="eastAsia"/>
+          <w:color w:val="000000" w:themeColor="text1"/>
+        </w:rPr>
+        <w:t>댓글을 작성한 후 우측의 입력 버튼을 누르면 댓글이 작성된다.</w:t>
+      </w:r>
+      <w:r>
+        <w:rPr>
+          <w:color w:val="000000" w:themeColor="text1"/>
+        </w:rPr>
+        <w:t xml:space="preserve"> </w:t>
+      </w:r>
+      <w:r>
+        <w:rPr>
+          <w:rFonts w:hint="eastAsia"/>
+          <w:color w:val="000000" w:themeColor="text1"/>
+        </w:rPr>
+        <w:t>작성한 후 게시물을 다시 확인해보면 이전에 쓴 댓글이 올라와 있음을 확인할 수 있다</w:t>
+      </w:r>
+      <w:r>
+        <w:rPr>
+          <w:color w:val="000000" w:themeColor="text1"/>
+        </w:rPr>
+        <w:t xml:space="preserve">. </w:t>
+      </w:r>
+      <w:r>
+        <w:rPr>
+          <w:rFonts w:hint="eastAsia"/>
+          <w:color w:val="000000" w:themeColor="text1"/>
+        </w:rPr>
+        <w:t xml:space="preserve">입력이라는 버튼이 클릭되는 순간 서버에 올려지는 </w:t>
+      </w:r>
+      <w:r>
+        <w:rPr>
+          <w:color w:val="000000" w:themeColor="text1"/>
+        </w:rPr>
+        <w:t>request()</w:t>
+      </w:r>
+      <w:r>
+        <w:rPr>
+          <w:rFonts w:hint="eastAsia"/>
+          <w:color w:val="000000" w:themeColor="text1"/>
+        </w:rPr>
+        <w:t>함수가 실행되고,</w:t>
+      </w:r>
+      <w:r>
+        <w:rPr>
+          <w:color w:val="000000" w:themeColor="text1"/>
+        </w:rPr>
+        <w:t xml:space="preserve"> </w:t>
+      </w:r>
+      <w:r>
+        <w:rPr>
+          <w:rFonts w:hint="eastAsia"/>
+          <w:color w:val="000000" w:themeColor="text1"/>
+        </w:rPr>
+        <w:t>댓글의 제목과 내용을 각각 분리해서 서버로 전송한다</w:t>
+      </w:r>
+      <w:r>
+        <w:rPr>
+          <w:color w:val="000000" w:themeColor="text1"/>
+        </w:rPr>
+        <w:t xml:space="preserve">. </w:t>
+      </w:r>
+      <w:r>
+        <w:rPr>
+          <w:rFonts w:hint="eastAsia"/>
+          <w:color w:val="000000" w:themeColor="text1"/>
+        </w:rPr>
+        <w:t>댓글을 불러올 때는 서버에 접근하여,</w:t>
+      </w:r>
+      <w:r>
+        <w:rPr>
+          <w:color w:val="000000" w:themeColor="text1"/>
+        </w:rPr>
+        <w:t xml:space="preserve"> </w:t>
+      </w:r>
+      <w:r>
+        <w:rPr>
+          <w:rFonts w:hint="eastAsia"/>
+          <w:color w:val="000000" w:themeColor="text1"/>
+        </w:rPr>
+        <w:t>댓글의 제목,</w:t>
+      </w:r>
+      <w:r>
+        <w:rPr>
+          <w:color w:val="000000" w:themeColor="text1"/>
+        </w:rPr>
+        <w:t xml:space="preserve"> </w:t>
+      </w:r>
+      <w:r>
+        <w:rPr>
+          <w:rFonts w:hint="eastAsia"/>
+          <w:color w:val="000000" w:themeColor="text1"/>
+        </w:rPr>
+        <w:t>내용,</w:t>
+      </w:r>
+      <w:r>
+        <w:rPr>
+          <w:color w:val="000000" w:themeColor="text1"/>
+        </w:rPr>
+        <w:t xml:space="preserve"> </w:t>
+      </w:r>
+      <w:r>
+        <w:rPr>
+          <w:rFonts w:hint="eastAsia"/>
+          <w:color w:val="000000" w:themeColor="text1"/>
+        </w:rPr>
+        <w:t>작성자,</w:t>
+      </w:r>
+      <w:r>
+        <w:rPr>
+          <w:color w:val="000000" w:themeColor="text1"/>
+        </w:rPr>
+        <w:t xml:space="preserve"> </w:t>
+      </w:r>
+      <w:r>
+        <w:rPr>
+          <w:rFonts w:hint="eastAsia"/>
+          <w:color w:val="000000" w:themeColor="text1"/>
+        </w:rPr>
+        <w:t>시간을 불러온 후 해당 칸에 각각 입력된다.</w:t>
+      </w:r>
+    </w:p>
+    <w:p>
+      <w:pPr>
+        <w:rPr>
+          <w:color w:val="FF0000"/>
+        </w:rPr>
+      </w:pPr>
+      <w:proofErr w:type="gramStart"/>
       <w:r>
         <w:rPr>
           <w:color w:val="FF0000"/>
@@ -2577,7 +2818,15 @@
           <w:rFonts w:hint="eastAsia"/>
           <w:color w:val="FF0000"/>
         </w:rPr>
-        <w:t>화면 캡쳐 첨부</w:t>
+        <w:t>화면</w:t>
+      </w:r>
+      <w:proofErr w:type="gramEnd"/>
+      <w:r>
+        <w:rPr>
+          <w:rFonts w:hint="eastAsia"/>
+          <w:color w:val="FF0000"/>
+        </w:rPr>
+        <w:t xml:space="preserve"> 캡쳐 첨부</w:t>
       </w:r>
     </w:p>
     <w:p>
@@ -2646,8 +2895,6 @@
         </w:rPr>
         <w:t>정렬하여 순위를 정하였다</w:t>
       </w:r>
-      <w:bookmarkStart w:id="0" w:name="_GoBack"/>
-      <w:bookmarkEnd w:id="0"/>
       <w:r>
         <w:rPr>
           <w:rFonts w:hint="eastAsia"/>
@@ -2706,6 +2953,7 @@
           <w:color w:val="FF0000"/>
         </w:rPr>
       </w:pPr>
+      <w:proofErr w:type="gramStart"/>
       <w:r>
         <w:rPr>
           <w:color w:val="FF0000"/>
@@ -2717,7 +2965,15 @@
           <w:rFonts w:hint="eastAsia"/>
           <w:color w:val="FF0000"/>
         </w:rPr>
-        <w:t>화면 캡쳐 첨부</w:t>
+        <w:t>화면</w:t>
+      </w:r>
+      <w:proofErr w:type="gramEnd"/>
+      <w:r>
+        <w:rPr>
+          <w:rFonts w:hint="eastAsia"/>
+          <w:color w:val="FF0000"/>
+        </w:rPr>
+        <w:t xml:space="preserve"> 캡쳐 첨부</w:t>
       </w:r>
     </w:p>
     <w:p>
@@ -2939,7 +3195,14 @@
         <w:rPr>
           <w:rFonts w:hint="eastAsia"/>
         </w:rPr>
-        <w:t>속성을 이용해 한 번에 배너 하나만 보이도록 설정하였다.</w:t>
+        <w:t xml:space="preserve">속성을 이용해 한 번에 배너 하나만 </w:t>
+      </w:r>
+      <w:r>
+        <w:rPr>
+          <w:rFonts w:hint="eastAsia"/>
+        </w:rPr>
+        <w:lastRenderedPageBreak/>
+        <w:t>보이도록 설정하였다.</w:t>
       </w:r>
       <w:r>
         <w:t xml:space="preserve"> </w:t>
@@ -2974,6 +3237,7 @@
           <w:color w:val="FF0000"/>
         </w:rPr>
       </w:pPr>
+      <w:proofErr w:type="gramStart"/>
       <w:r>
         <w:rPr>
           <w:color w:val="FF0000"/>
@@ -2985,15 +3249,24 @@
           <w:rFonts w:hint="eastAsia"/>
           <w:color w:val="FF0000"/>
         </w:rPr>
-        <w:t>화면 캡쳐 첨부</w:t>
-      </w:r>
-    </w:p>
-    <w:p>
-      <w:pPr>
-        <w:rPr>
-          <w:color w:val="FF0000"/>
-        </w:rPr>
-      </w:pPr>
+        <w:t>화면</w:t>
+      </w:r>
+      <w:proofErr w:type="gramEnd"/>
+      <w:r>
+        <w:rPr>
+          <w:rFonts w:hint="eastAsia"/>
+          <w:color w:val="FF0000"/>
+        </w:rPr>
+        <w:t xml:space="preserve"> 캡쳐 첨부</w:t>
+      </w:r>
+    </w:p>
+    <w:p>
+      <w:pPr>
+        <w:rPr>
+          <w:color w:val="FF0000"/>
+        </w:rPr>
+      </w:pPr>
+      <w:proofErr w:type="gramStart"/>
       <w:r>
         <w:t xml:space="preserve">(8) </w:t>
       </w:r>
@@ -3002,7 +3275,15 @@
           <w:rFonts w:hint="eastAsia"/>
           <w:color w:val="FF0000"/>
         </w:rPr>
-        <w:t>// 그 외 기능이나 구현 내용 쓸 거 있으면 추가해주세요</w:t>
+        <w:t>/</w:t>
+      </w:r>
+      <w:proofErr w:type="gramEnd"/>
+      <w:r>
+        <w:rPr>
+          <w:rFonts w:hint="eastAsia"/>
+          <w:color w:val="FF0000"/>
+        </w:rPr>
+        <w:t>/ 그 외 기능이나 구현 내용 쓸 거 있으면 추가해주세요</w:t>
       </w:r>
       <w:r>
         <w:rPr>
@@ -3031,7 +3312,6 @@
           <w:b/>
           <w:color w:val="000000" w:themeColor="text1"/>
         </w:rPr>
-        <w:lastRenderedPageBreak/>
         <w:t xml:space="preserve">4. </w:t>
       </w:r>
       <w:r>
@@ -3201,7 +3481,7 @@
 </file>
 
 <file path=word/endnotes.xml><?xml version="1.0" encoding="utf-8"?>
-<w:endnotes xmlns:wpc="http://schemas.microsoft.com/office/word/2010/wordprocessingCanvas" xmlns:mc="http://schemas.openxmlformats.org/markup-compatibility/2006" xmlns:o="urn:schemas-microsoft-com:office:office" xmlns:r="http://schemas.openxmlformats.org/officeDocument/2006/relationships" xmlns:m="http://schemas.openxmlformats.org/officeDocument/2006/math" xmlns:v="urn:schemas-microsoft-com:vml" xmlns:wp14="http://schemas.microsoft.com/office/word/2010/wordprocessingDrawing" xmlns:wp="http://schemas.openxmlformats.org/drawingml/2006/wordprocessingDrawing" xmlns:w10="urn:schemas-microsoft-com:office:word" xmlns:w="http://schemas.openxmlformats.org/wordprocessingml/2006/main" xmlns:w14="http://schemas.microsoft.com/office/word/2010/wordml" xmlns:w15="http://schemas.microsoft.com/office/word/2012/wordml" xmlns:wpg="http://schemas.microsoft.com/office/word/2010/wordprocessingGroup" xmlns:wpi="http://schemas.microsoft.com/office/word/2010/wordprocessingInk" xmlns:wne="http://schemas.microsoft.com/office/word/2006/wordml" xmlns:wps="http://schemas.microsoft.com/office/word/2010/wordprocessingShape" mc:Ignorable="w14 w15 wp14">
+<w:endnotes xmlns:wpc="http://schemas.microsoft.com/office/word/2010/wordprocessingCanvas" xmlns:cx="http://schemas.microsoft.com/office/drawing/2014/chartex" xmlns:cx1="http://schemas.microsoft.com/office/drawing/2015/9/8/chartex" xmlns:cx2="http://schemas.microsoft.com/office/drawing/2015/10/21/chartex" xmlns:cx3="http://schemas.microsoft.com/office/drawing/2016/5/9/chartex" xmlns:cx4="http://schemas.microsoft.com/office/drawing/2016/5/10/chartex" xmlns:cx5="http://schemas.microsoft.com/office/drawing/2016/5/11/chartex" xmlns:cx6="http://schemas.microsoft.com/office/drawing/2016/5/12/chartex" xmlns:cx7="http://schemas.microsoft.com/office/drawing/2016/5/13/chartex" xmlns:cx8="http://schemas.microsoft.com/office/drawing/2016/5/14/chartex" xmlns:mc="http://schemas.openxmlformats.org/markup-compatibility/2006" xmlns:aink="http://schemas.microsoft.com/office/drawing/2016/ink" xmlns:am3d="http://schemas.microsoft.com/office/drawing/2017/model3d" xmlns:o="urn:schemas-microsoft-com:office:office" xmlns:r="http://schemas.openxmlformats.org/officeDocument/2006/relationships" xmlns:m="http://schemas.openxmlformats.org/officeDocument/2006/math" xmlns:v="urn:schemas-microsoft-com:vml" xmlns:wp14="http://schemas.microsoft.com/office/word/2010/wordprocessingDrawing" xmlns:wp="http://schemas.openxmlformats.org/drawingml/2006/wordprocessingDrawing" xmlns:w10="urn:schemas-microsoft-com:office:word" xmlns:w="http://schemas.openxmlformats.org/wordprocessingml/2006/main" xmlns:w14="http://schemas.microsoft.com/office/word/2010/wordml" xmlns:w15="http://schemas.microsoft.com/office/word/2012/wordml" xmlns:w16cex="http://schemas.microsoft.com/office/word/2018/wordml/cex" xmlns:w16cid="http://schemas.microsoft.com/office/word/2016/wordml/cid" xmlns:w16="http://schemas.microsoft.com/office/word/2018/wordml" xmlns:w16sdtdh="http://schemas.microsoft.com/office/word/2020/wordml/sdtdatahash" xmlns:w16se="http://schemas.microsoft.com/office/word/2015/wordml/symex" xmlns:wpg="http://schemas.microsoft.com/office/word/2010/wordprocessingGroup" xmlns:wpi="http://schemas.microsoft.com/office/word/2010/wordprocessingInk" xmlns:wne="http://schemas.microsoft.com/office/word/2006/wordml" xmlns:wps="http://schemas.microsoft.com/office/word/2010/wordprocessingShape" mc:Ignorable="w14 w15 w16se w16cid w16 w16cex w16sdtdh wp14">
   <w:endnote w:type="separator" w:id="-1">
     <w:p>
       <w:pPr>
@@ -3226,7 +3506,7 @@
 </file>
 
 <file path=word/footnotes.xml><?xml version="1.0" encoding="utf-8"?>
-<w:footnotes xmlns:wpc="http://schemas.microsoft.com/office/word/2010/wordprocessingCanvas" xmlns:mc="http://schemas.openxmlformats.org/markup-compatibility/2006" xmlns:o="urn:schemas-microsoft-com:office:office" xmlns:r="http://schemas.openxmlformats.org/officeDocument/2006/relationships" xmlns:m="http://schemas.openxmlformats.org/officeDocument/2006/math" xmlns:v="urn:schemas-microsoft-com:vml" xmlns:wp14="http://schemas.microsoft.com/office/word/2010/wordprocessingDrawing" xmlns:wp="http://schemas.openxmlformats.org/drawingml/2006/wordprocessingDrawing" xmlns:w10="urn:schemas-microsoft-com:office:word" xmlns:w="http://schemas.openxmlformats.org/wordprocessingml/2006/main" xmlns:w14="http://schemas.microsoft.com/office/word/2010/wordml" xmlns:w15="http://schemas.microsoft.com/office/word/2012/wordml" xmlns:wpg="http://schemas.microsoft.com/office/word/2010/wordprocessingGroup" xmlns:wpi="http://schemas.microsoft.com/office/word/2010/wordprocessingInk" xmlns:wne="http://schemas.microsoft.com/office/word/2006/wordml" xmlns:wps="http://schemas.microsoft.com/office/word/2010/wordprocessingShape" mc:Ignorable="w14 w15 wp14">
+<w:footnotes xmlns:wpc="http://schemas.microsoft.com/office/word/2010/wordprocessingCanvas" xmlns:cx="http://schemas.microsoft.com/office/drawing/2014/chartex" xmlns:cx1="http://schemas.microsoft.com/office/drawing/2015/9/8/chartex" xmlns:cx2="http://schemas.microsoft.com/office/drawing/2015/10/21/chartex" xmlns:cx3="http://schemas.microsoft.com/office/drawing/2016/5/9/chartex" xmlns:cx4="http://schemas.microsoft.com/office/drawing/2016/5/10/chartex" xmlns:cx5="http://schemas.microsoft.com/office/drawing/2016/5/11/chartex" xmlns:cx6="http://schemas.microsoft.com/office/drawing/2016/5/12/chartex" xmlns:cx7="http://schemas.microsoft.com/office/drawing/2016/5/13/chartex" xmlns:cx8="http://schemas.microsoft.com/office/drawing/2016/5/14/chartex" xmlns:mc="http://schemas.openxmlformats.org/markup-compatibility/2006" xmlns:aink="http://schemas.microsoft.com/office/drawing/2016/ink" xmlns:am3d="http://schemas.microsoft.com/office/drawing/2017/model3d" xmlns:o="urn:schemas-microsoft-com:office:office" xmlns:r="http://schemas.openxmlformats.org/officeDocument/2006/relationships" xmlns:m="http://schemas.openxmlformats.org/officeDocument/2006/math" xmlns:v="urn:schemas-microsoft-com:vml" xmlns:wp14="http://schemas.microsoft.com/office/word/2010/wordprocessingDrawing" xmlns:wp="http://schemas.openxmlformats.org/drawingml/2006/wordprocessingDrawing" xmlns:w10="urn:schemas-microsoft-com:office:word" xmlns:w="http://schemas.openxmlformats.org/wordprocessingml/2006/main" xmlns:w14="http://schemas.microsoft.com/office/word/2010/wordml" xmlns:w15="http://schemas.microsoft.com/office/word/2012/wordml" xmlns:w16cex="http://schemas.microsoft.com/office/word/2018/wordml/cex" xmlns:w16cid="http://schemas.microsoft.com/office/word/2016/wordml/cid" xmlns:w16="http://schemas.microsoft.com/office/word/2018/wordml" xmlns:w16sdtdh="http://schemas.microsoft.com/office/word/2020/wordml/sdtdatahash" xmlns:w16se="http://schemas.microsoft.com/office/word/2015/wordml/symex" xmlns:wpg="http://schemas.microsoft.com/office/word/2010/wordprocessingGroup" xmlns:wpi="http://schemas.microsoft.com/office/word/2010/wordprocessingInk" xmlns:wne="http://schemas.microsoft.com/office/word/2006/wordml" xmlns:wps="http://schemas.microsoft.com/office/word/2010/wordprocessingShape" mc:Ignorable="w14 w15 w16se w16cid w16 w16cex w16sdtdh wp14">
   <w:footnote w:type="separator" w:id="-1">
     <w:p>
       <w:pPr>
@@ -3251,7 +3531,7 @@
 </file>
 
 <file path=word/numbering.xml><?xml version="1.0" encoding="utf-8"?>
-<w:numbering xmlns:wpc="http://schemas.microsoft.com/office/word/2010/wordprocessingCanvas" xmlns:mc="http://schemas.openxmlformats.org/markup-compatibility/2006" xmlns:o="urn:schemas-microsoft-com:office:office" xmlns:r="http://schemas.openxmlformats.org/officeDocument/2006/relationships" xmlns:m="http://schemas.openxmlformats.org/officeDocument/2006/math" xmlns:v="urn:schemas-microsoft-com:vml" xmlns:wp14="http://schemas.microsoft.com/office/word/2010/wordprocessingDrawing" xmlns:wp="http://schemas.openxmlformats.org/drawingml/2006/wordprocessingDrawing" xmlns:w10="urn:schemas-microsoft-com:office:word" xmlns:w="http://schemas.openxmlformats.org/wordprocessingml/2006/main" xmlns:w14="http://schemas.microsoft.com/office/word/2010/wordml" xmlns:w15="http://schemas.microsoft.com/office/word/2012/wordml" xmlns:wpg="http://schemas.microsoft.com/office/word/2010/wordprocessingGroup" xmlns:wpi="http://schemas.microsoft.com/office/word/2010/wordprocessingInk" xmlns:wne="http://schemas.microsoft.com/office/word/2006/wordml" xmlns:wps="http://schemas.microsoft.com/office/word/2010/wordprocessingShape" mc:Ignorable="w14 w15 wp14">
+<w:numbering xmlns:wpc="http://schemas.microsoft.com/office/word/2010/wordprocessingCanvas" xmlns:cx="http://schemas.microsoft.com/office/drawing/2014/chartex" xmlns:cx1="http://schemas.microsoft.com/office/drawing/2015/9/8/chartex" xmlns:cx2="http://schemas.microsoft.com/office/drawing/2015/10/21/chartex" xmlns:cx3="http://schemas.microsoft.com/office/drawing/2016/5/9/chartex" xmlns:cx4="http://schemas.microsoft.com/office/drawing/2016/5/10/chartex" xmlns:cx5="http://schemas.microsoft.com/office/drawing/2016/5/11/chartex" xmlns:cx6="http://schemas.microsoft.com/office/drawing/2016/5/12/chartex" xmlns:cx7="http://schemas.microsoft.com/office/drawing/2016/5/13/chartex" xmlns:cx8="http://schemas.microsoft.com/office/drawing/2016/5/14/chartex" xmlns:mc="http://schemas.openxmlformats.org/markup-compatibility/2006" xmlns:aink="http://schemas.microsoft.com/office/drawing/2016/ink" xmlns:am3d="http://schemas.microsoft.com/office/drawing/2017/model3d" xmlns:o="urn:schemas-microsoft-com:office:office" xmlns:r="http://schemas.openxmlformats.org/officeDocument/2006/relationships" xmlns:m="http://schemas.openxmlformats.org/officeDocument/2006/math" xmlns:v="urn:schemas-microsoft-com:vml" xmlns:wp14="http://schemas.microsoft.com/office/word/2010/wordprocessingDrawing" xmlns:wp="http://schemas.openxmlformats.org/drawingml/2006/wordprocessingDrawing" xmlns:w10="urn:schemas-microsoft-com:office:word" xmlns:w="http://schemas.openxmlformats.org/wordprocessingml/2006/main" xmlns:w14="http://schemas.microsoft.com/office/word/2010/wordml" xmlns:w15="http://schemas.microsoft.com/office/word/2012/wordml" xmlns:w16cex="http://schemas.microsoft.com/office/word/2018/wordml/cex" xmlns:w16cid="http://schemas.microsoft.com/office/word/2016/wordml/cid" xmlns:w16="http://schemas.microsoft.com/office/word/2018/wordml" xmlns:w16sdtdh="http://schemas.microsoft.com/office/word/2020/wordml/sdtdatahash" xmlns:w16se="http://schemas.microsoft.com/office/word/2015/wordml/symex" xmlns:wpg="http://schemas.microsoft.com/office/word/2010/wordprocessingGroup" xmlns:wpi="http://schemas.microsoft.com/office/word/2010/wordprocessingInk" xmlns:wne="http://schemas.microsoft.com/office/word/2006/wordml" xmlns:wps="http://schemas.microsoft.com/office/word/2010/wordprocessingShape" mc:Ignorable="w14 w15 w16se w16cid w16 w16cex w16sdtdh wp14">
   <w:abstractNum w:abstractNumId="0" w15:restartNumberingAfterBreak="0">
     <w:nsid w:val="56BE7235"/>
     <w:multiLevelType w:val="hybridMultilevel"/>
@@ -3372,7 +3652,7 @@
 </file>
 
 <file path=word/styles.xml><?xml version="1.0" encoding="utf-8"?>
-<w:styles xmlns:mc="http://schemas.openxmlformats.org/markup-compatibility/2006" xmlns:r="http://schemas.openxmlformats.org/officeDocument/2006/relationships" xmlns:w="http://schemas.openxmlformats.org/wordprocessingml/2006/main" xmlns:w14="http://schemas.microsoft.com/office/word/2010/wordml" xmlns:w15="http://schemas.microsoft.com/office/word/2012/wordml" mc:Ignorable="w14 w15">
+<w:styles xmlns:mc="http://schemas.openxmlformats.org/markup-compatibility/2006" xmlns:r="http://schemas.openxmlformats.org/officeDocument/2006/relationships" xmlns:w="http://schemas.openxmlformats.org/wordprocessingml/2006/main" xmlns:w14="http://schemas.microsoft.com/office/word/2010/wordml" xmlns:w15="http://schemas.microsoft.com/office/word/2012/wordml" xmlns:w16cex="http://schemas.microsoft.com/office/word/2018/wordml/cex" xmlns:w16cid="http://schemas.microsoft.com/office/word/2016/wordml/cid" xmlns:w16="http://schemas.microsoft.com/office/word/2018/wordml" xmlns:w16sdtdh="http://schemas.microsoft.com/office/word/2020/wordml/sdtdatahash" xmlns:w16se="http://schemas.microsoft.com/office/word/2015/wordml/symex" mc:Ignorable="w14 w15 w16se w16cid w16 w16cex w16sdtdh">
   <w:docDefaults>
     <w:rPrDefault>
       <w:rPr>
@@ -3389,7 +3669,7 @@
       </w:pPr>
     </w:pPrDefault>
   </w:docDefaults>
-  <w:latentStyles w:defLockedState="0" w:defUIPriority="99" w:defSemiHidden="0" w:defUnhideWhenUsed="0" w:defQFormat="0" w:count="371">
+  <w:latentStyles w:defLockedState="0" w:defUIPriority="99" w:defSemiHidden="0" w:defUnhideWhenUsed="0" w:defQFormat="0" w:count="376">
     <w:lsdException w:name="Normal" w:uiPriority="0" w:qFormat="1"/>
     <w:lsdException w:name="heading 1" w:uiPriority="9" w:qFormat="1"/>
     <w:lsdException w:name="heading 2" w:semiHidden="1" w:uiPriority="9" w:unhideWhenUsed="1" w:qFormat="1"/>
@@ -3495,7 +3775,6 @@
     <w:lsdException w:name="HTML Sample" w:semiHidden="1" w:unhideWhenUsed="1"/>
     <w:lsdException w:name="HTML Typewriter" w:semiHidden="1" w:unhideWhenUsed="1"/>
     <w:lsdException w:name="HTML Variable" w:semiHidden="1" w:unhideWhenUsed="1"/>
-    <w:lsdException w:name="Normal Table" w:semiHidden="1" w:unhideWhenUsed="1"/>
     <w:lsdException w:name="annotation subject" w:semiHidden="1" w:unhideWhenUsed="1"/>
     <w:lsdException w:name="No List" w:semiHidden="1" w:unhideWhenUsed="1"/>
     <w:lsdException w:name="Outline List 1" w:semiHidden="1" w:unhideWhenUsed="1"/>
@@ -3538,11 +3817,8 @@
     <w:lsdException w:name="Table Contemporary" w:semiHidden="1" w:unhideWhenUsed="1"/>
     <w:lsdException w:name="Table Elegant" w:semiHidden="1" w:unhideWhenUsed="1"/>
     <w:lsdException w:name="Table Professional" w:semiHidden="1" w:unhideWhenUsed="1"/>
-    <w:lsdException w:name="Table Subtle 1" w:semiHidden="1" w:unhideWhenUsed="1"/>
     <w:lsdException w:name="Table Subtle 2" w:semiHidden="1" w:unhideWhenUsed="1"/>
     <w:lsdException w:name="Table Web 1" w:semiHidden="1" w:unhideWhenUsed="1"/>
-    <w:lsdException w:name="Table Web 2" w:semiHidden="1" w:unhideWhenUsed="1"/>
-    <w:lsdException w:name="Table Web 3" w:semiHidden="1" w:unhideWhenUsed="1"/>
     <w:lsdException w:name="Balloon Text" w:semiHidden="1" w:unhideWhenUsed="1"/>
     <w:lsdException w:name="Table Grid" w:uiPriority="39"/>
     <w:lsdException w:name="Table Theme" w:semiHidden="1" w:unhideWhenUsed="1"/>
@@ -3761,6 +4037,11 @@
     <w:lsdException w:name="List Table 5 Dark Accent 6" w:uiPriority="50"/>
     <w:lsdException w:name="List Table 6 Colorful Accent 6" w:uiPriority="51"/>
     <w:lsdException w:name="List Table 7 Colorful Accent 6" w:uiPriority="52"/>
+    <w:lsdException w:name="Mention" w:semiHidden="1" w:unhideWhenUsed="1"/>
+    <w:lsdException w:name="Smart Hyperlink" w:semiHidden="1" w:unhideWhenUsed="1"/>
+    <w:lsdException w:name="Hashtag" w:semiHidden="1" w:unhideWhenUsed="1"/>
+    <w:lsdException w:name="Unresolved Mention" w:semiHidden="1" w:unhideWhenUsed="1"/>
+    <w:lsdException w:name="Smart Link" w:semiHidden="1" w:unhideWhenUsed="1"/>
   </w:latentStyles>
   <w:style w:type="paragraph" w:default="1" w:styleId="a">
     <w:name w:val="Normal"/>

</xml_diff>